<commit_message>
Pushed a code using eclipse pluggin
</commit_message>
<xml_diff>
--- a/Git.docx
+++ b/Git.docx
@@ -680,6 +680,243 @@
                   </pic:nvPicPr>
                   <pic:blipFill>
                     <a:blip r:embed="rId15" cstate="print">
+                      <a:extLst>
+                        <a:ext uri="{28A0092B-C50C-407E-A947-70E740481C1C}">
+                          <a14:useLocalDpi xmlns:a14="http://schemas.microsoft.com/office/drawing/2010/main" val="0"/>
+                        </a:ext>
+                      </a:extLst>
+                    </a:blip>
+                    <a:srcRect/>
+                    <a:stretch>
+                      <a:fillRect/>
+                    </a:stretch>
+                  </pic:blipFill>
+                  <pic:spPr bwMode="auto">
+                    <a:xfrm>
+                      <a:off x="0" y="0"/>
+                      <a:ext cx="5731510" cy="3223895"/>
+                    </a:xfrm>
+                    <a:prstGeom prst="rect">
+                      <a:avLst/>
+                    </a:prstGeom>
+                    <a:noFill/>
+                    <a:ln>
+                      <a:noFill/>
+                    </a:ln>
+                  </pic:spPr>
+                </pic:pic>
+              </a:graphicData>
+            </a:graphic>
+          </wp:inline>
+        </w:drawing>
+      </w:r>
+    </w:p>
+    <w:p>
+      <w:pPr>
+        <w:rPr>
+          <w:sz w:val="40"/>
+          <w:szCs w:val="40"/>
+        </w:rPr>
+      </w:pPr>
+      <w:r>
+        <w:rPr>
+          <w:sz w:val="40"/>
+          <w:szCs w:val="40"/>
+        </w:rPr>
+        <w:t>Section 4</w:t>
+      </w:r>
+    </w:p>
+    <w:p>
+      <w:pPr>
+        <w:rPr>
+          <w:sz w:val="40"/>
+          <w:szCs w:val="40"/>
+        </w:rPr>
+      </w:pPr>
+      <w:r>
+        <w:rPr>
+          <w:noProof/>
+        </w:rPr>
+        <w:lastRenderedPageBreak/>
+        <w:drawing>
+          <wp:inline distT="0" distB="0" distL="0" distR="0" wp14:anchorId="5B75F888" wp14:editId="041A824A">
+            <wp:extent cx="5731510" cy="3223895"/>
+            <wp:effectExtent l="0" t="0" r="2540" b="0"/>
+            <wp:docPr id="21" name="Picture 21"/>
+            <wp:cNvGraphicFramePr>
+              <a:graphicFrameLocks xmlns:a="http://schemas.openxmlformats.org/drawingml/2006/main" noChangeAspect="1"/>
+            </wp:cNvGraphicFramePr>
+            <a:graphic xmlns:a="http://schemas.openxmlformats.org/drawingml/2006/main">
+              <a:graphicData uri="http://schemas.openxmlformats.org/drawingml/2006/picture">
+                <pic:pic xmlns:pic="http://schemas.openxmlformats.org/drawingml/2006/picture">
+                  <pic:nvPicPr>
+                    <pic:cNvPr id="0" name="Picture 29"/>
+                    <pic:cNvPicPr>
+                      <a:picLocks noChangeAspect="1" noChangeArrowheads="1"/>
+                    </pic:cNvPicPr>
+                  </pic:nvPicPr>
+                  <pic:blipFill>
+                    <a:blip r:embed="rId16" cstate="print">
+                      <a:extLst>
+                        <a:ext uri="{28A0092B-C50C-407E-A947-70E740481C1C}">
+                          <a14:useLocalDpi xmlns:a14="http://schemas.microsoft.com/office/drawing/2010/main" val="0"/>
+                        </a:ext>
+                      </a:extLst>
+                    </a:blip>
+                    <a:srcRect/>
+                    <a:stretch>
+                      <a:fillRect/>
+                    </a:stretch>
+                  </pic:blipFill>
+                  <pic:spPr bwMode="auto">
+                    <a:xfrm>
+                      <a:off x="0" y="0"/>
+                      <a:ext cx="5731510" cy="3223895"/>
+                    </a:xfrm>
+                    <a:prstGeom prst="rect">
+                      <a:avLst/>
+                    </a:prstGeom>
+                    <a:noFill/>
+                    <a:ln>
+                      <a:noFill/>
+                    </a:ln>
+                  </pic:spPr>
+                </pic:pic>
+              </a:graphicData>
+            </a:graphic>
+          </wp:inline>
+        </w:drawing>
+      </w:r>
+      <w:r>
+        <w:rPr>
+          <w:noProof/>
+        </w:rPr>
+        <w:drawing>
+          <wp:inline distT="0" distB="0" distL="0" distR="0" wp14:anchorId="57CC5DCF" wp14:editId="4F33B766">
+            <wp:extent cx="5731510" cy="3223895"/>
+            <wp:effectExtent l="0" t="0" r="2540" b="0"/>
+            <wp:docPr id="20" name="Picture 20"/>
+            <wp:cNvGraphicFramePr>
+              <a:graphicFrameLocks xmlns:a="http://schemas.openxmlformats.org/drawingml/2006/main" noChangeAspect="1"/>
+            </wp:cNvGraphicFramePr>
+            <a:graphic xmlns:a="http://schemas.openxmlformats.org/drawingml/2006/main">
+              <a:graphicData uri="http://schemas.openxmlformats.org/drawingml/2006/picture">
+                <pic:pic xmlns:pic="http://schemas.openxmlformats.org/drawingml/2006/picture">
+                  <pic:nvPicPr>
+                    <pic:cNvPr id="0" name="Picture 28"/>
+                    <pic:cNvPicPr>
+                      <a:picLocks noChangeAspect="1" noChangeArrowheads="1"/>
+                    </pic:cNvPicPr>
+                  </pic:nvPicPr>
+                  <pic:blipFill>
+                    <a:blip r:embed="rId17" cstate="print">
+                      <a:extLst>
+                        <a:ext uri="{28A0092B-C50C-407E-A947-70E740481C1C}">
+                          <a14:useLocalDpi xmlns:a14="http://schemas.microsoft.com/office/drawing/2010/main" val="0"/>
+                        </a:ext>
+                      </a:extLst>
+                    </a:blip>
+                    <a:srcRect/>
+                    <a:stretch>
+                      <a:fillRect/>
+                    </a:stretch>
+                  </pic:blipFill>
+                  <pic:spPr bwMode="auto">
+                    <a:xfrm>
+                      <a:off x="0" y="0"/>
+                      <a:ext cx="5731510" cy="3223895"/>
+                    </a:xfrm>
+                    <a:prstGeom prst="rect">
+                      <a:avLst/>
+                    </a:prstGeom>
+                    <a:noFill/>
+                    <a:ln>
+                      <a:noFill/>
+                    </a:ln>
+                  </pic:spPr>
+                </pic:pic>
+              </a:graphicData>
+            </a:graphic>
+          </wp:inline>
+        </w:drawing>
+      </w:r>
+      <w:r>
+        <w:rPr>
+          <w:noProof/>
+        </w:rPr>
+        <w:lastRenderedPageBreak/>
+        <w:drawing>
+          <wp:inline distT="0" distB="0" distL="0" distR="0" wp14:anchorId="5637B753" wp14:editId="2A441EAF">
+            <wp:extent cx="5731510" cy="3223895"/>
+            <wp:effectExtent l="0" t="0" r="2540" b="0"/>
+            <wp:docPr id="19" name="Picture 19"/>
+            <wp:cNvGraphicFramePr>
+              <a:graphicFrameLocks xmlns:a="http://schemas.openxmlformats.org/drawingml/2006/main" noChangeAspect="1"/>
+            </wp:cNvGraphicFramePr>
+            <a:graphic xmlns:a="http://schemas.openxmlformats.org/drawingml/2006/main">
+              <a:graphicData uri="http://schemas.openxmlformats.org/drawingml/2006/picture">
+                <pic:pic xmlns:pic="http://schemas.openxmlformats.org/drawingml/2006/picture">
+                  <pic:nvPicPr>
+                    <pic:cNvPr id="0" name="Picture 27"/>
+                    <pic:cNvPicPr>
+                      <a:picLocks noChangeAspect="1" noChangeArrowheads="1"/>
+                    </pic:cNvPicPr>
+                  </pic:nvPicPr>
+                  <pic:blipFill>
+                    <a:blip r:embed="rId18" cstate="print">
+                      <a:extLst>
+                        <a:ext uri="{28A0092B-C50C-407E-A947-70E740481C1C}">
+                          <a14:useLocalDpi xmlns:a14="http://schemas.microsoft.com/office/drawing/2010/main" val="0"/>
+                        </a:ext>
+                      </a:extLst>
+                    </a:blip>
+                    <a:srcRect/>
+                    <a:stretch>
+                      <a:fillRect/>
+                    </a:stretch>
+                  </pic:blipFill>
+                  <pic:spPr bwMode="auto">
+                    <a:xfrm>
+                      <a:off x="0" y="0"/>
+                      <a:ext cx="5731510" cy="3223895"/>
+                    </a:xfrm>
+                    <a:prstGeom prst="rect">
+                      <a:avLst/>
+                    </a:prstGeom>
+                    <a:noFill/>
+                    <a:ln>
+                      <a:noFill/>
+                    </a:ln>
+                  </pic:spPr>
+                </pic:pic>
+              </a:graphicData>
+            </a:graphic>
+          </wp:inline>
+        </w:drawing>
+      </w:r>
+      <w:r>
+        <w:rPr>
+          <w:noProof/>
+        </w:rPr>
+        <w:drawing>
+          <wp:inline distT="0" distB="0" distL="0" distR="0" wp14:anchorId="3280BEEC" wp14:editId="2985B0BC">
+            <wp:extent cx="5731510" cy="3223895"/>
+            <wp:effectExtent l="0" t="0" r="2540" b="0"/>
+            <wp:docPr id="18" name="Picture 18"/>
+            <wp:cNvGraphicFramePr>
+              <a:graphicFrameLocks xmlns:a="http://schemas.openxmlformats.org/drawingml/2006/main" noChangeAspect="1"/>
+            </wp:cNvGraphicFramePr>
+            <a:graphic xmlns:a="http://schemas.openxmlformats.org/drawingml/2006/main">
+              <a:graphicData uri="http://schemas.openxmlformats.org/drawingml/2006/picture">
+                <pic:pic xmlns:pic="http://schemas.openxmlformats.org/drawingml/2006/picture">
+                  <pic:nvPicPr>
+                    <pic:cNvPr id="0" name="Picture 26"/>
+                    <pic:cNvPicPr>
+                      <a:picLocks noChangeAspect="1" noChangeArrowheads="1"/>
+                    </pic:cNvPicPr>
+                  </pic:nvPicPr>
+                  <pic:blipFill>
+                    <a:blip r:embed="rId19" cstate="print">
                       <a:extLst>
                         <a:ext uri="{28A0092B-C50C-407E-A947-70E740481C1C}">
                           <a14:useLocalDpi xmlns:a14="http://schemas.microsoft.com/office/drawing/2010/main" val="0"/>

</xml_diff>